<commit_message>
Update login flow of test plans
</commit_message>
<xml_diff>
--- a/Document/Test paln/[Test plan-01] UC-01- Create a course.docx
+++ b/Document/Test paln/[Test plan-01] UC-01- Create a course.docx
@@ -148,6 +148,52 @@
           <w:sz w:val="32"/>
           <w:szCs w:val="32"/>
         </w:rPr>
+        <w:t>Input user-email.</w:t>
+      </w:r>
+    </w:p>
+    <w:p>
+      <w:pPr>
+        <w:pStyle w:val="ListParagraph"/>
+        <w:numPr>
+          <w:ilvl w:val="0"/>
+          <w:numId w:val="4"/>
+        </w:numPr>
+        <w:rPr>
+          <w:rFonts w:ascii="TH SarabunPSK" w:hAnsi="TH SarabunPSK" w:cs="TH SarabunPSK"/>
+          <w:sz w:val="32"/>
+          <w:szCs w:val="32"/>
+        </w:rPr>
+      </w:pPr>
+      <w:r>
+        <w:rPr>
+          <w:rFonts w:ascii="TH SarabunPSK" w:hAnsi="TH SarabunPSK" w:cs="TH SarabunPSK"/>
+          <w:sz w:val="32"/>
+          <w:szCs w:val="32"/>
+        </w:rPr>
+        <w:t>Input password.</w:t>
+      </w:r>
+      <w:bookmarkStart w:id="0" w:name="_GoBack"/>
+      <w:bookmarkEnd w:id="0"/>
+    </w:p>
+    <w:p>
+      <w:pPr>
+        <w:pStyle w:val="ListParagraph"/>
+        <w:numPr>
+          <w:ilvl w:val="0"/>
+          <w:numId w:val="4"/>
+        </w:numPr>
+        <w:rPr>
+          <w:rFonts w:ascii="TH SarabunPSK" w:hAnsi="TH SarabunPSK" w:cs="TH SarabunPSK"/>
+          <w:sz w:val="32"/>
+          <w:szCs w:val="32"/>
+        </w:rPr>
+      </w:pPr>
+      <w:r>
+        <w:rPr>
+          <w:rFonts w:ascii="TH SarabunPSK" w:hAnsi="TH SarabunPSK" w:cs="TH SarabunPSK"/>
+          <w:sz w:val="32"/>
+          <w:szCs w:val="32"/>
+        </w:rPr>
         <w:t>Administrator select “add course” menu.</w:t>
       </w:r>
     </w:p>
@@ -1748,8 +1794,6 @@
           <w:bCs/>
         </w:rPr>
       </w:pPr>
-      <w:bookmarkStart w:id="0" w:name="_GoBack"/>
-      <w:bookmarkEnd w:id="0"/>
     </w:p>
     <w:sectPr>
       <w:pgSz w:w="12240" w:h="15840"/>
@@ -3041,7 +3085,7 @@
 </file>
 
 <file path=customXml/itemProps1.xml><?xml version="1.0" encoding="utf-8"?>
-<ds:datastoreItem xmlns:ds="http://schemas.openxmlformats.org/officeDocument/2006/customXml" ds:itemID="{20E21DEC-0B32-4CC5-AE0C-FE1390536C21}">
+<ds:datastoreItem xmlns:ds="http://schemas.openxmlformats.org/officeDocument/2006/customXml" ds:itemID="{22976830-261A-4388-83A0-9FA301D3FF25}">
   <ds:schemaRefs>
     <ds:schemaRef ds:uri="http://schemas.openxmlformats.org/officeDocument/2006/bibliography"/>
   </ds:schemaRefs>

</xml_diff>

<commit_message>
Check some test plan and use case descrptoin
</commit_message>
<xml_diff>
--- a/Document/Test paln/[Test plan-01] UC-01- Create a course.docx
+++ b/Document/Test paln/[Test plan-01] UC-01- Create a course.docx
@@ -172,8 +172,6 @@
         </w:rPr>
         <w:t>Input password.</w:t>
       </w:r>
-      <w:bookmarkStart w:id="0" w:name="_GoBack"/>
-      <w:bookmarkEnd w:id="0"/>
     </w:p>
     <w:p>
       <w:pPr>
@@ -239,28 +237,6 @@
           <w:szCs w:val="32"/>
         </w:rPr>
         <w:t>Administrator select “Add Course” button.</w:t>
-      </w:r>
-    </w:p>
-    <w:p>
-      <w:pPr>
-        <w:pStyle w:val="ListParagraph"/>
-        <w:numPr>
-          <w:ilvl w:val="0"/>
-          <w:numId w:val="4"/>
-        </w:numPr>
-        <w:rPr>
-          <w:rFonts w:ascii="TH SarabunPSK" w:hAnsi="TH SarabunPSK" w:cs="TH SarabunPSK"/>
-          <w:sz w:val="32"/>
-          <w:szCs w:val="32"/>
-        </w:rPr>
-      </w:pPr>
-      <w:r>
-        <w:rPr>
-          <w:rFonts w:ascii="TH SarabunPSK" w:hAnsi="TH SarabunPSK" w:cs="TH SarabunPSK"/>
-          <w:sz w:val="32"/>
-          <w:szCs w:val="32"/>
-        </w:rPr>
-        <w:t>Go to the course list page.</w:t>
       </w:r>
     </w:p>
     <w:p>
@@ -304,20 +280,20 @@
         <w:tblLook w:val="04A0" w:firstRow="1" w:lastRow="0" w:firstColumn="1" w:lastColumn="0" w:noHBand="0" w:noVBand="1"/>
       </w:tblPr>
       <w:tblGrid>
-        <w:gridCol w:w="931"/>
+        <w:gridCol w:w="918"/>
         <w:gridCol w:w="1158"/>
         <w:gridCol w:w="1159"/>
-        <w:gridCol w:w="831"/>
+        <w:gridCol w:w="799"/>
         <w:gridCol w:w="1197"/>
         <w:gridCol w:w="1116"/>
         <w:gridCol w:w="1152"/>
-        <w:gridCol w:w="903"/>
-        <w:gridCol w:w="903"/>
+        <w:gridCol w:w="969"/>
+        <w:gridCol w:w="882"/>
       </w:tblGrid>
       <w:tr>
         <w:tc>
           <w:tcPr>
-            <w:tcW w:w="7380" w:type="dxa"/>
+            <w:tcW w:w="7544" w:type="dxa"/>
             <w:gridSpan w:val="7"/>
             <w:shd w:val="clear" w:color="auto" w:fill="D0CECE" w:themeFill="background2" w:themeFillShade="E6"/>
           </w:tcPr>
@@ -345,7 +321,7 @@
         </w:tc>
         <w:tc>
           <w:tcPr>
-            <w:tcW w:w="1970" w:type="dxa"/>
+            <w:tcW w:w="1806" w:type="dxa"/>
             <w:gridSpan w:val="2"/>
             <w:shd w:val="clear" w:color="auto" w:fill="D0CECE" w:themeFill="background2" w:themeFillShade="E6"/>
           </w:tcPr>
@@ -372,7 +348,7 @@
       <w:tr>
         <w:tc>
           <w:tcPr>
-            <w:tcW w:w="987" w:type="dxa"/>
+            <w:tcW w:w="931" w:type="dxa"/>
             <w:shd w:val="clear" w:color="auto" w:fill="D0CECE" w:themeFill="background2" w:themeFillShade="E6"/>
           </w:tcPr>
           <w:p>
@@ -412,7 +388,7 @@
         </w:tc>
         <w:tc>
           <w:tcPr>
-            <w:tcW w:w="987" w:type="dxa"/>
+            <w:tcW w:w="1158" w:type="dxa"/>
             <w:shd w:val="clear" w:color="auto" w:fill="D0CECE" w:themeFill="background2" w:themeFillShade="E6"/>
           </w:tcPr>
           <w:p>
@@ -475,7 +451,7 @@
         </w:tc>
         <w:tc>
           <w:tcPr>
-            <w:tcW w:w="957" w:type="dxa"/>
+            <w:tcW w:w="831" w:type="dxa"/>
             <w:shd w:val="clear" w:color="auto" w:fill="D0CECE" w:themeFill="background2" w:themeFillShade="E6"/>
           </w:tcPr>
           <w:p>
@@ -498,7 +474,7 @@
         </w:tc>
         <w:tc>
           <w:tcPr>
-            <w:tcW w:w="1022" w:type="dxa"/>
+            <w:tcW w:w="1197" w:type="dxa"/>
             <w:shd w:val="clear" w:color="auto" w:fill="D0CECE" w:themeFill="background2" w:themeFillShade="E6"/>
           </w:tcPr>
           <w:p>
@@ -567,7 +543,7 @@
         </w:tc>
         <w:tc>
           <w:tcPr>
-            <w:tcW w:w="985" w:type="dxa"/>
+            <w:tcW w:w="903" w:type="dxa"/>
             <w:shd w:val="clear" w:color="auto" w:fill="D0CECE" w:themeFill="background2" w:themeFillShade="E6"/>
           </w:tcPr>
           <w:p>
@@ -590,7 +566,7 @@
         </w:tc>
         <w:tc>
           <w:tcPr>
-            <w:tcW w:w="985" w:type="dxa"/>
+            <w:tcW w:w="903" w:type="dxa"/>
             <w:shd w:val="clear" w:color="auto" w:fill="D0CECE" w:themeFill="background2" w:themeFillShade="E6"/>
           </w:tcPr>
           <w:p>
@@ -615,7 +591,7 @@
       <w:tr>
         <w:tc>
           <w:tcPr>
-            <w:tcW w:w="987" w:type="dxa"/>
+            <w:tcW w:w="931" w:type="dxa"/>
           </w:tcPr>
           <w:p>
             <w:pPr>
@@ -637,7 +613,7 @@
         </w:tc>
         <w:tc>
           <w:tcPr>
-            <w:tcW w:w="987" w:type="dxa"/>
+            <w:tcW w:w="1158" w:type="dxa"/>
           </w:tcPr>
           <w:p>
             <w:pPr>
@@ -682,7 +658,7 @@
         </w:tc>
         <w:tc>
           <w:tcPr>
-            <w:tcW w:w="957" w:type="dxa"/>
+            <w:tcW w:w="831" w:type="dxa"/>
           </w:tcPr>
           <w:p>
             <w:pPr>
@@ -704,7 +680,7 @@
         </w:tc>
         <w:tc>
           <w:tcPr>
-            <w:tcW w:w="1022" w:type="dxa"/>
+            <w:tcW w:w="1197" w:type="dxa"/>
           </w:tcPr>
           <w:p>
             <w:pPr>
@@ -772,7 +748,7 @@
         </w:tc>
         <w:tc>
           <w:tcPr>
-            <w:tcW w:w="985" w:type="dxa"/>
+            <w:tcW w:w="903" w:type="dxa"/>
           </w:tcPr>
           <w:p>
             <w:pPr>
@@ -788,13 +764,45 @@
                 <w:sz w:val="32"/>
                 <w:szCs w:val="32"/>
               </w:rPr>
-              <w:t>True</w:t>
+              <w:t>the course list</w:t>
+            </w:r>
+            <w:r>
+              <w:rPr>
+                <w:rFonts w:ascii="TH SarabunPSK" w:hAnsi="TH SarabunPSK" w:cs="TH SarabunPSK"/>
+                <w:sz w:val="32"/>
+                <w:szCs w:val="32"/>
+              </w:rPr>
+              <w:t xml:space="preserve"> </w:t>
+            </w:r>
+            <w:r>
+              <w:rPr>
+                <w:rFonts w:ascii="TH SarabunPSK" w:hAnsi="TH SarabunPSK" w:cs="TH SarabunPSK"/>
+                <w:sz w:val="32"/>
+                <w:szCs w:val="32"/>
+              </w:rPr>
+              <w:t>show</w:t>
+            </w:r>
+            <w:r>
+              <w:rPr>
+                <w:rFonts w:ascii="TH SarabunPSK" w:hAnsi="TH SarabunPSK" w:cs="TH SarabunPSK"/>
+                <w:sz w:val="32"/>
+                <w:szCs w:val="32"/>
+              </w:rPr>
+              <w:t>ed</w:t>
+            </w:r>
+            <w:r>
+              <w:rPr>
+                <w:rFonts w:ascii="TH SarabunPSK" w:hAnsi="TH SarabunPSK" w:cs="TH SarabunPSK"/>
+                <w:sz w:val="32"/>
+                <w:szCs w:val="32"/>
+              </w:rPr>
+              <w:t xml:space="preserve"> on the screen.</w:t>
             </w:r>
           </w:p>
         </w:tc>
         <w:tc>
           <w:tcPr>
-            <w:tcW w:w="985" w:type="dxa"/>
+            <w:tcW w:w="903" w:type="dxa"/>
           </w:tcPr>
           <w:p>
             <w:pPr>
@@ -804,976 +812,8 @@
                 <w:szCs w:val="32"/>
               </w:rPr>
             </w:pPr>
-          </w:p>
-        </w:tc>
-      </w:tr>
-      <w:tr>
-        <w:tc>
-          <w:tcPr>
-            <w:tcW w:w="987" w:type="dxa"/>
-          </w:tcPr>
-          <w:p>
-            <w:pPr>
-              <w:rPr>
-                <w:rFonts w:ascii="TH SarabunPSK" w:hAnsi="TH SarabunPSK" w:cs="TH SarabunPSK"/>
-                <w:sz w:val="32"/>
-                <w:szCs w:val="32"/>
-              </w:rPr>
-            </w:pPr>
-            <w:r>
-              <w:rPr>
-                <w:rFonts w:ascii="TH SarabunPSK" w:hAnsi="TH SarabunPSK" w:cs="TH SarabunPSK"/>
-                <w:sz w:val="32"/>
-                <w:szCs w:val="32"/>
-              </w:rPr>
-              <w:t>953211</w:t>
-            </w:r>
-          </w:p>
-        </w:tc>
-        <w:tc>
-          <w:tcPr>
-            <w:tcW w:w="987" w:type="dxa"/>
-          </w:tcPr>
-          <w:p>
-            <w:pPr>
-              <w:rPr>
-                <w:rFonts w:ascii="TH SarabunPSK" w:hAnsi="TH SarabunPSK" w:cs="TH SarabunPSK"/>
-                <w:sz w:val="32"/>
-                <w:szCs w:val="32"/>
-              </w:rPr>
-            </w:pPr>
-            <w:r>
-              <w:rPr>
-                <w:rFonts w:ascii="TH SarabunPSK" w:hAnsi="TH SarabunPSK" w:cs="TH SarabunPSK"/>
-                <w:sz w:val="32"/>
-                <w:szCs w:val="32"/>
-              </w:rPr>
-              <w:t>Software Design</w:t>
-            </w:r>
-          </w:p>
-        </w:tc>
-        <w:tc>
-          <w:tcPr>
-            <w:tcW w:w="1159" w:type="dxa"/>
-          </w:tcPr>
-          <w:p>
-            <w:pPr>
-              <w:rPr>
-                <w:rFonts w:ascii="TH SarabunPSK" w:hAnsi="TH SarabunPSK" w:cs="TH SarabunPSK"/>
-                <w:sz w:val="32"/>
-                <w:szCs w:val="32"/>
-              </w:rPr>
-            </w:pPr>
-            <w:r>
-              <w:rPr>
-                <w:rFonts w:ascii="TH SarabunPSK" w:hAnsi="TH SarabunPSK" w:cs="TH SarabunPSK"/>
-                <w:sz w:val="32"/>
-                <w:szCs w:val="32"/>
-              </w:rPr>
-              <w:t>xx</w:t>
-            </w:r>
-          </w:p>
-        </w:tc>
-        <w:tc>
-          <w:tcPr>
-            <w:tcW w:w="957" w:type="dxa"/>
-          </w:tcPr>
-          <w:p>
-            <w:pPr>
-              <w:rPr>
-                <w:rFonts w:ascii="TH SarabunPSK" w:hAnsi="TH SarabunPSK" w:cs="TH SarabunPSK"/>
-                <w:sz w:val="32"/>
-                <w:szCs w:val="32"/>
-              </w:rPr>
-            </w:pPr>
-            <w:r>
-              <w:rPr>
-                <w:rFonts w:ascii="TH SarabunPSK" w:hAnsi="TH SarabunPSK" w:cs="TH SarabunPSK"/>
-                <w:sz w:val="32"/>
-                <w:szCs w:val="32"/>
-              </w:rPr>
-              <w:t>-4</w:t>
-            </w:r>
-          </w:p>
-        </w:tc>
-        <w:tc>
-          <w:tcPr>
-            <w:tcW w:w="1022" w:type="dxa"/>
-          </w:tcPr>
-          <w:p>
-            <w:pPr>
-              <w:rPr>
-                <w:rFonts w:ascii="TH SarabunPSK" w:hAnsi="TH SarabunPSK" w:cs="TH SarabunPSK"/>
-                <w:sz w:val="32"/>
-                <w:szCs w:val="32"/>
-              </w:rPr>
-            </w:pPr>
-            <w:r>
-              <w:rPr>
-                <w:rFonts w:ascii="TH SarabunPSK" w:hAnsi="TH SarabunPSK" w:cs="TH SarabunPSK"/>
-                <w:sz w:val="32"/>
-                <w:szCs w:val="32"/>
-              </w:rPr>
-              <w:t>Davy</w:t>
-            </w:r>
-          </w:p>
-        </w:tc>
-        <w:tc>
-          <w:tcPr>
-            <w:tcW w:w="1116" w:type="dxa"/>
-          </w:tcPr>
-          <w:p>
-            <w:pPr>
-              <w:rPr>
-                <w:rFonts w:ascii="TH SarabunPSK" w:hAnsi="TH SarabunPSK" w:cs="TH SarabunPSK"/>
-                <w:sz w:val="32"/>
-                <w:szCs w:val="32"/>
-              </w:rPr>
-            </w:pPr>
-            <w:r>
-              <w:rPr>
-                <w:rFonts w:ascii="TH SarabunPSK" w:hAnsi="TH SarabunPSK" w:cs="TH SarabunPSK"/>
-                <w:sz w:val="32"/>
-                <w:szCs w:val="32"/>
-              </w:rPr>
-              <w:t>2</w:t>
-            </w:r>
-          </w:p>
-        </w:tc>
-        <w:tc>
-          <w:tcPr>
-            <w:tcW w:w="1152" w:type="dxa"/>
-          </w:tcPr>
-          <w:p>
-            <w:pPr>
-              <w:rPr>
-                <w:rFonts w:ascii="TH SarabunPSK" w:hAnsi="TH SarabunPSK" w:cs="TH SarabunPSK"/>
-                <w:sz w:val="32"/>
-                <w:szCs w:val="32"/>
-              </w:rPr>
-            </w:pPr>
-            <w:r>
-              <w:rPr>
-                <w:rFonts w:ascii="TH SarabunPSK" w:hAnsi="TH SarabunPSK" w:cs="TH SarabunPSK"/>
-                <w:sz w:val="32"/>
-                <w:szCs w:val="32"/>
-              </w:rPr>
-              <w:t>2</w:t>
-            </w:r>
-          </w:p>
-        </w:tc>
-        <w:tc>
-          <w:tcPr>
-            <w:tcW w:w="985" w:type="dxa"/>
-          </w:tcPr>
-          <w:p>
-            <w:pPr>
-              <w:rPr>
-                <w:rFonts w:ascii="TH SarabunPSK" w:hAnsi="TH SarabunPSK" w:cs="TH SarabunPSK"/>
-                <w:sz w:val="32"/>
-                <w:szCs w:val="32"/>
-              </w:rPr>
-            </w:pPr>
-            <w:r>
-              <w:rPr>
-                <w:rFonts w:ascii="TH SarabunPSK" w:hAnsi="TH SarabunPSK" w:cs="TH SarabunPSK"/>
-                <w:sz w:val="32"/>
-                <w:szCs w:val="32"/>
-              </w:rPr>
-              <w:t>False</w:t>
-            </w:r>
-          </w:p>
-        </w:tc>
-        <w:tc>
-          <w:tcPr>
-            <w:tcW w:w="985" w:type="dxa"/>
-          </w:tcPr>
-          <w:p>
-            <w:pPr>
-              <w:rPr>
-                <w:rFonts w:ascii="TH SarabunPSK" w:hAnsi="TH SarabunPSK" w:cs="TH SarabunPSK"/>
-                <w:sz w:val="32"/>
-                <w:szCs w:val="32"/>
-              </w:rPr>
-            </w:pPr>
-          </w:p>
-        </w:tc>
-      </w:tr>
-      <w:tr>
-        <w:tc>
-          <w:tcPr>
-            <w:tcW w:w="987" w:type="dxa"/>
-          </w:tcPr>
-          <w:p>
-            <w:pPr>
-              <w:rPr>
-                <w:rFonts w:ascii="TH SarabunPSK" w:hAnsi="TH SarabunPSK" w:cs="TH SarabunPSK"/>
-                <w:sz w:val="32"/>
-                <w:szCs w:val="32"/>
-              </w:rPr>
-            </w:pPr>
-            <w:r>
-              <w:rPr>
-                <w:rFonts w:ascii="TH SarabunPSK" w:hAnsi="TH SarabunPSK" w:cs="TH SarabunPSK"/>
-                <w:sz w:val="32"/>
-                <w:szCs w:val="32"/>
-              </w:rPr>
-              <w:t>943444</w:t>
-            </w:r>
-          </w:p>
-        </w:tc>
-        <w:tc>
-          <w:tcPr>
-            <w:tcW w:w="987" w:type="dxa"/>
-          </w:tcPr>
-          <w:p>
-            <w:pPr>
-              <w:rPr>
-                <w:rFonts w:ascii="TH SarabunPSK" w:hAnsi="TH SarabunPSK" w:cs="TH SarabunPSK"/>
-                <w:sz w:val="32"/>
-                <w:szCs w:val="32"/>
-              </w:rPr>
-            </w:pPr>
-            <w:r>
-              <w:rPr>
-                <w:rFonts w:ascii="TH SarabunPSK" w:hAnsi="TH SarabunPSK" w:cs="TH SarabunPSK"/>
-                <w:sz w:val="32"/>
-                <w:szCs w:val="32"/>
-              </w:rPr>
-              <w:t>English1</w:t>
-            </w:r>
-          </w:p>
-        </w:tc>
-        <w:tc>
-          <w:tcPr>
-            <w:tcW w:w="1159" w:type="dxa"/>
-          </w:tcPr>
-          <w:p>
-            <w:pPr>
-              <w:rPr>
-                <w:rFonts w:ascii="TH SarabunPSK" w:hAnsi="TH SarabunPSK" w:cs="TH SarabunPSK"/>
-                <w:sz w:val="32"/>
-                <w:szCs w:val="32"/>
-              </w:rPr>
-            </w:pPr>
-            <w:r>
-              <w:rPr>
-                <w:rFonts w:ascii="TH SarabunPSK" w:hAnsi="TH SarabunPSK" w:cs="TH SarabunPSK"/>
-                <w:sz w:val="32"/>
-                <w:szCs w:val="32"/>
-              </w:rPr>
-              <w:t>-89</w:t>
-            </w:r>
-          </w:p>
-        </w:tc>
-        <w:tc>
-          <w:tcPr>
-            <w:tcW w:w="957" w:type="dxa"/>
-          </w:tcPr>
-          <w:p>
-            <w:pPr>
-              <w:rPr>
-                <w:rFonts w:ascii="TH SarabunPSK" w:hAnsi="TH SarabunPSK" w:cs="TH SarabunPSK"/>
-                <w:sz w:val="32"/>
-                <w:szCs w:val="32"/>
-              </w:rPr>
-            </w:pPr>
-            <w:proofErr w:type="spellStart"/>
-            <w:r>
-              <w:rPr>
-                <w:rFonts w:ascii="TH SarabunPSK" w:hAnsi="TH SarabunPSK" w:cs="TH SarabunPSK"/>
-                <w:sz w:val="32"/>
-                <w:szCs w:val="32"/>
-              </w:rPr>
-              <w:t>xt</w:t>
-            </w:r>
-            <w:proofErr w:type="spellEnd"/>
-          </w:p>
-        </w:tc>
-        <w:tc>
-          <w:tcPr>
-            <w:tcW w:w="1022" w:type="dxa"/>
-          </w:tcPr>
-          <w:p>
-            <w:pPr>
-              <w:rPr>
-                <w:rFonts w:ascii="TH SarabunPSK" w:hAnsi="TH SarabunPSK" w:cs="TH SarabunPSK"/>
-                <w:sz w:val="32"/>
-                <w:szCs w:val="32"/>
-              </w:rPr>
-            </w:pPr>
-            <w:proofErr w:type="spellStart"/>
-            <w:r>
-              <w:rPr>
-                <w:rFonts w:ascii="TH SarabunPSK" w:hAnsi="TH SarabunPSK" w:cs="TH SarabunPSK"/>
-                <w:sz w:val="32"/>
-                <w:szCs w:val="32"/>
-              </w:rPr>
-              <w:t>Kanatip</w:t>
-            </w:r>
-            <w:proofErr w:type="spellEnd"/>
-          </w:p>
-        </w:tc>
-        <w:tc>
-          <w:tcPr>
-            <w:tcW w:w="1116" w:type="dxa"/>
-          </w:tcPr>
-          <w:p>
-            <w:pPr>
-              <w:rPr>
-                <w:rFonts w:ascii="TH SarabunPSK" w:hAnsi="TH SarabunPSK" w:cs="TH SarabunPSK"/>
-                <w:sz w:val="32"/>
-                <w:szCs w:val="32"/>
-              </w:rPr>
-            </w:pPr>
-            <w:r>
-              <w:rPr>
-                <w:rFonts w:ascii="TH SarabunPSK" w:hAnsi="TH SarabunPSK" w:cs="TH SarabunPSK"/>
-                <w:sz w:val="32"/>
-                <w:szCs w:val="32"/>
-              </w:rPr>
-              <w:t>-2</w:t>
-            </w:r>
-          </w:p>
-        </w:tc>
-        <w:tc>
-          <w:tcPr>
-            <w:tcW w:w="1152" w:type="dxa"/>
-          </w:tcPr>
-          <w:p>
-            <w:pPr>
-              <w:rPr>
-                <w:rFonts w:ascii="TH SarabunPSK" w:hAnsi="TH SarabunPSK" w:cs="TH SarabunPSK"/>
-                <w:sz w:val="32"/>
-                <w:szCs w:val="32"/>
-              </w:rPr>
-            </w:pPr>
-            <w:r>
-              <w:rPr>
-                <w:rFonts w:ascii="TH SarabunPSK" w:hAnsi="TH SarabunPSK" w:cs="TH SarabunPSK"/>
-                <w:sz w:val="32"/>
-                <w:szCs w:val="32"/>
-              </w:rPr>
-              <w:t>x</w:t>
-            </w:r>
-          </w:p>
-        </w:tc>
-        <w:tc>
-          <w:tcPr>
-            <w:tcW w:w="985" w:type="dxa"/>
-          </w:tcPr>
-          <w:p>
-            <w:pPr>
-              <w:rPr>
-                <w:rFonts w:ascii="TH SarabunPSK" w:hAnsi="TH SarabunPSK" w:cs="TH SarabunPSK"/>
-                <w:sz w:val="32"/>
-                <w:szCs w:val="32"/>
-              </w:rPr>
-            </w:pPr>
-            <w:r>
-              <w:rPr>
-                <w:rFonts w:ascii="TH SarabunPSK" w:hAnsi="TH SarabunPSK" w:cs="TH SarabunPSK"/>
-                <w:sz w:val="32"/>
-                <w:szCs w:val="32"/>
-              </w:rPr>
-              <w:t>False</w:t>
-            </w:r>
-          </w:p>
-        </w:tc>
-        <w:tc>
-          <w:tcPr>
-            <w:tcW w:w="985" w:type="dxa"/>
-          </w:tcPr>
-          <w:p>
-            <w:pPr>
-              <w:rPr>
-                <w:rFonts w:ascii="TH SarabunPSK" w:hAnsi="TH SarabunPSK" w:cs="TH SarabunPSK"/>
-                <w:sz w:val="32"/>
-                <w:szCs w:val="32"/>
-              </w:rPr>
-            </w:pPr>
-          </w:p>
-        </w:tc>
-      </w:tr>
-      <w:tr>
-        <w:tc>
-          <w:tcPr>
-            <w:tcW w:w="987" w:type="dxa"/>
-          </w:tcPr>
-          <w:p>
-            <w:pPr>
-              <w:rPr>
-                <w:rFonts w:ascii="TH SarabunPSK" w:hAnsi="TH SarabunPSK" w:cs="TH SarabunPSK"/>
-                <w:sz w:val="32"/>
-                <w:szCs w:val="32"/>
-              </w:rPr>
-            </w:pPr>
-            <w:r>
-              <w:rPr>
-                <w:rFonts w:ascii="TH SarabunPSK" w:hAnsi="TH SarabunPSK" w:cs="TH SarabunPSK"/>
-                <w:sz w:val="32"/>
-                <w:szCs w:val="32"/>
-              </w:rPr>
-              <w:t>451100</w:t>
-            </w:r>
-          </w:p>
-        </w:tc>
-        <w:tc>
-          <w:tcPr>
-            <w:tcW w:w="987" w:type="dxa"/>
-          </w:tcPr>
-          <w:p>
-            <w:pPr>
-              <w:rPr>
-                <w:rFonts w:ascii="TH SarabunPSK" w:hAnsi="TH SarabunPSK" w:cs="TH SarabunPSK"/>
-                <w:sz w:val="32"/>
-                <w:szCs w:val="32"/>
-              </w:rPr>
-            </w:pPr>
-            <w:r>
-              <w:rPr>
-                <w:rFonts w:ascii="TH SarabunPSK" w:hAnsi="TH SarabunPSK" w:cs="TH SarabunPSK"/>
-                <w:sz w:val="32"/>
-                <w:szCs w:val="32"/>
-              </w:rPr>
-              <w:t>Travel</w:t>
-            </w:r>
-          </w:p>
-        </w:tc>
-        <w:tc>
-          <w:tcPr>
-            <w:tcW w:w="1159" w:type="dxa"/>
-          </w:tcPr>
-          <w:p>
-            <w:pPr>
-              <w:rPr>
-                <w:rFonts w:ascii="TH SarabunPSK" w:hAnsi="TH SarabunPSK" w:cs="TH SarabunPSK"/>
-                <w:sz w:val="32"/>
-                <w:szCs w:val="32"/>
-              </w:rPr>
-            </w:pPr>
-            <w:r>
-              <w:rPr>
-                <w:rFonts w:ascii="TH SarabunPSK" w:hAnsi="TH SarabunPSK" w:cs="TH SarabunPSK"/>
-                <w:sz w:val="32"/>
-                <w:szCs w:val="32"/>
-              </w:rPr>
-              <w:t>34</w:t>
-            </w:r>
-          </w:p>
-        </w:tc>
-        <w:tc>
-          <w:tcPr>
-            <w:tcW w:w="957" w:type="dxa"/>
-          </w:tcPr>
-          <w:p>
-            <w:pPr>
-              <w:rPr>
-                <w:rFonts w:ascii="TH SarabunPSK" w:hAnsi="TH SarabunPSK" w:cs="TH SarabunPSK"/>
-                <w:sz w:val="32"/>
-                <w:szCs w:val="32"/>
-              </w:rPr>
-            </w:pPr>
-            <w:r>
-              <w:rPr>
-                <w:rFonts w:ascii="TH SarabunPSK" w:hAnsi="TH SarabunPSK" w:cs="TH SarabunPSK"/>
-                <w:sz w:val="32"/>
-                <w:szCs w:val="32"/>
-              </w:rPr>
-              <w:t>13</w:t>
-            </w:r>
-          </w:p>
-        </w:tc>
-        <w:tc>
-          <w:tcPr>
-            <w:tcW w:w="1022" w:type="dxa"/>
-          </w:tcPr>
-          <w:p>
-            <w:pPr>
-              <w:rPr>
-                <w:rFonts w:ascii="TH SarabunPSK" w:hAnsi="TH SarabunPSK" w:cs="TH SarabunPSK"/>
-                <w:sz w:val="32"/>
-                <w:szCs w:val="32"/>
-              </w:rPr>
-            </w:pPr>
-            <w:proofErr w:type="spellStart"/>
-            <w:r>
-              <w:rPr>
-                <w:rFonts w:ascii="TH SarabunPSK" w:hAnsi="TH SarabunPSK" w:cs="TH SarabunPSK"/>
-                <w:sz w:val="32"/>
-                <w:szCs w:val="32"/>
-              </w:rPr>
-              <w:t>Passakorn</w:t>
-            </w:r>
-            <w:proofErr w:type="spellEnd"/>
-          </w:p>
-        </w:tc>
-        <w:tc>
-          <w:tcPr>
-            <w:tcW w:w="1116" w:type="dxa"/>
-          </w:tcPr>
-          <w:p>
-            <w:pPr>
-              <w:rPr>
-                <w:rFonts w:ascii="TH SarabunPSK" w:hAnsi="TH SarabunPSK" w:cs="TH SarabunPSK"/>
-                <w:sz w:val="32"/>
-                <w:szCs w:val="32"/>
-              </w:rPr>
-            </w:pPr>
-            <w:r>
-              <w:rPr>
-                <w:rFonts w:ascii="TH SarabunPSK" w:hAnsi="TH SarabunPSK" w:cs="TH SarabunPSK"/>
-                <w:sz w:val="32"/>
-                <w:szCs w:val="32"/>
-              </w:rPr>
-              <w:t>x</w:t>
-            </w:r>
-          </w:p>
-        </w:tc>
-        <w:tc>
-          <w:tcPr>
-            <w:tcW w:w="1152" w:type="dxa"/>
-          </w:tcPr>
-          <w:p>
-            <w:pPr>
-              <w:rPr>
-                <w:rFonts w:ascii="TH SarabunPSK" w:hAnsi="TH SarabunPSK" w:cs="TH SarabunPSK"/>
-                <w:sz w:val="32"/>
-                <w:szCs w:val="32"/>
-              </w:rPr>
-            </w:pPr>
-            <w:r>
-              <w:rPr>
-                <w:rFonts w:ascii="TH SarabunPSK" w:hAnsi="TH SarabunPSK" w:cs="TH SarabunPSK"/>
-                <w:sz w:val="32"/>
-                <w:szCs w:val="32"/>
-              </w:rPr>
-              <w:t>2</w:t>
-            </w:r>
-          </w:p>
-        </w:tc>
-        <w:tc>
-          <w:tcPr>
-            <w:tcW w:w="985" w:type="dxa"/>
-          </w:tcPr>
-          <w:p>
-            <w:pPr>
-              <w:rPr>
-                <w:rFonts w:ascii="TH SarabunPSK" w:hAnsi="TH SarabunPSK" w:cs="TH SarabunPSK"/>
-                <w:sz w:val="32"/>
-                <w:szCs w:val="32"/>
-              </w:rPr>
-            </w:pPr>
-            <w:r>
-              <w:rPr>
-                <w:rFonts w:ascii="TH SarabunPSK" w:hAnsi="TH SarabunPSK" w:cs="TH SarabunPSK"/>
-                <w:sz w:val="32"/>
-                <w:szCs w:val="32"/>
-              </w:rPr>
-              <w:t>False</w:t>
-            </w:r>
-          </w:p>
-        </w:tc>
-        <w:tc>
-          <w:tcPr>
-            <w:tcW w:w="985" w:type="dxa"/>
-          </w:tcPr>
-          <w:p>
-            <w:pPr>
-              <w:rPr>
-                <w:rFonts w:ascii="TH SarabunPSK" w:hAnsi="TH SarabunPSK" w:cs="TH SarabunPSK"/>
-                <w:sz w:val="32"/>
-                <w:szCs w:val="32"/>
-              </w:rPr>
-            </w:pPr>
-          </w:p>
-        </w:tc>
-      </w:tr>
-      <w:tr>
-        <w:tc>
-          <w:tcPr>
-            <w:tcW w:w="987" w:type="dxa"/>
-          </w:tcPr>
-          <w:p>
-            <w:pPr>
-              <w:rPr>
-                <w:rFonts w:ascii="TH SarabunPSK" w:hAnsi="TH SarabunPSK" w:cs="TH SarabunPSK"/>
-                <w:sz w:val="32"/>
-                <w:szCs w:val="32"/>
-              </w:rPr>
-            </w:pPr>
-            <w:r>
-              <w:rPr>
-                <w:rFonts w:ascii="TH SarabunPSK" w:hAnsi="TH SarabunPSK" w:cs="TH SarabunPSK"/>
-                <w:sz w:val="32"/>
-                <w:szCs w:val="32"/>
-              </w:rPr>
-              <w:t>4750aa</w:t>
-            </w:r>
-          </w:p>
-        </w:tc>
-        <w:tc>
-          <w:tcPr>
-            <w:tcW w:w="987" w:type="dxa"/>
-          </w:tcPr>
-          <w:p>
-            <w:pPr>
-              <w:rPr>
-                <w:rFonts w:ascii="TH SarabunPSK" w:hAnsi="TH SarabunPSK" w:cs="TH SarabunPSK"/>
-                <w:sz w:val="32"/>
-                <w:szCs w:val="32"/>
-              </w:rPr>
-            </w:pPr>
-            <w:r>
-              <w:rPr>
-                <w:rFonts w:ascii="TH SarabunPSK" w:hAnsi="TH SarabunPSK" w:cs="TH SarabunPSK"/>
-                <w:sz w:val="32"/>
-                <w:szCs w:val="32"/>
-              </w:rPr>
-              <w:t>Modern World</w:t>
-            </w:r>
-          </w:p>
-        </w:tc>
-        <w:tc>
-          <w:tcPr>
-            <w:tcW w:w="1159" w:type="dxa"/>
-          </w:tcPr>
-          <w:p>
-            <w:pPr>
-              <w:rPr>
-                <w:rFonts w:ascii="TH SarabunPSK" w:hAnsi="TH SarabunPSK" w:cs="TH SarabunPSK"/>
-                <w:sz w:val="32"/>
-                <w:szCs w:val="32"/>
-              </w:rPr>
-            </w:pPr>
-            <w:r>
-              <w:rPr>
-                <w:rFonts w:ascii="TH SarabunPSK" w:hAnsi="TH SarabunPSK" w:cs="TH SarabunPSK"/>
-                <w:sz w:val="32"/>
-                <w:szCs w:val="32"/>
-              </w:rPr>
-              <w:t>42</w:t>
-            </w:r>
-          </w:p>
-        </w:tc>
-        <w:tc>
-          <w:tcPr>
-            <w:tcW w:w="957" w:type="dxa"/>
-          </w:tcPr>
-          <w:p>
-            <w:pPr>
-              <w:rPr>
-                <w:rFonts w:ascii="TH SarabunPSK" w:hAnsi="TH SarabunPSK" w:cs="TH SarabunPSK"/>
-                <w:sz w:val="32"/>
-                <w:szCs w:val="32"/>
-              </w:rPr>
-            </w:pPr>
-            <w:r>
-              <w:rPr>
-                <w:rFonts w:ascii="TH SarabunPSK" w:hAnsi="TH SarabunPSK" w:cs="TH SarabunPSK"/>
-                <w:sz w:val="32"/>
-                <w:szCs w:val="32"/>
-              </w:rPr>
-              <w:t>00</w:t>
-            </w:r>
-          </w:p>
-        </w:tc>
-        <w:tc>
-          <w:tcPr>
-            <w:tcW w:w="1022" w:type="dxa"/>
-          </w:tcPr>
-          <w:p>
-            <w:pPr>
-              <w:rPr>
-                <w:rFonts w:ascii="TH SarabunPSK" w:hAnsi="TH SarabunPSK" w:cs="TH SarabunPSK"/>
-                <w:sz w:val="32"/>
-                <w:szCs w:val="32"/>
-              </w:rPr>
-            </w:pPr>
-            <w:proofErr w:type="spellStart"/>
-            <w:r>
-              <w:rPr>
-                <w:rFonts w:ascii="TH SarabunPSK" w:hAnsi="TH SarabunPSK" w:cs="TH SarabunPSK"/>
-                <w:sz w:val="32"/>
-                <w:szCs w:val="32"/>
-              </w:rPr>
-              <w:t>Apiwat</w:t>
-            </w:r>
-            <w:proofErr w:type="spellEnd"/>
-          </w:p>
-        </w:tc>
-        <w:tc>
-          <w:tcPr>
-            <w:tcW w:w="1116" w:type="dxa"/>
-          </w:tcPr>
-          <w:p>
-            <w:pPr>
-              <w:rPr>
-                <w:rFonts w:ascii="TH SarabunPSK" w:hAnsi="TH SarabunPSK" w:cs="TH SarabunPSK"/>
-                <w:sz w:val="32"/>
-                <w:szCs w:val="32"/>
-              </w:rPr>
-            </w:pPr>
-            <w:r>
-              <w:rPr>
-                <w:rFonts w:ascii="TH SarabunPSK" w:hAnsi="TH SarabunPSK" w:cs="TH SarabunPSK"/>
-                <w:sz w:val="32"/>
-                <w:szCs w:val="32"/>
-              </w:rPr>
-              <w:t>3</w:t>
-            </w:r>
-          </w:p>
-        </w:tc>
-        <w:tc>
-          <w:tcPr>
-            <w:tcW w:w="1152" w:type="dxa"/>
-          </w:tcPr>
-          <w:p>
-            <w:pPr>
-              <w:rPr>
-                <w:rFonts w:ascii="TH SarabunPSK" w:hAnsi="TH SarabunPSK" w:cs="TH SarabunPSK"/>
-                <w:sz w:val="32"/>
-                <w:szCs w:val="32"/>
-              </w:rPr>
-            </w:pPr>
-            <w:r>
-              <w:rPr>
-                <w:rFonts w:ascii="TH SarabunPSK" w:hAnsi="TH SarabunPSK" w:cs="TH SarabunPSK"/>
-                <w:sz w:val="32"/>
-                <w:szCs w:val="32"/>
-              </w:rPr>
-              <w:t>4</w:t>
-            </w:r>
-          </w:p>
-        </w:tc>
-        <w:tc>
-          <w:tcPr>
-            <w:tcW w:w="985" w:type="dxa"/>
-          </w:tcPr>
-          <w:p>
-            <w:pPr>
-              <w:rPr>
-                <w:rFonts w:ascii="TH SarabunPSK" w:hAnsi="TH SarabunPSK" w:cs="TH SarabunPSK"/>
-                <w:sz w:val="32"/>
-                <w:szCs w:val="32"/>
-              </w:rPr>
-            </w:pPr>
-            <w:r>
-              <w:rPr>
-                <w:rFonts w:ascii="TH SarabunPSK" w:hAnsi="TH SarabunPSK" w:cs="TH SarabunPSK"/>
-                <w:sz w:val="32"/>
-                <w:szCs w:val="32"/>
-              </w:rPr>
-              <w:t>True</w:t>
-            </w:r>
-          </w:p>
-        </w:tc>
-        <w:tc>
-          <w:tcPr>
-            <w:tcW w:w="985" w:type="dxa"/>
-          </w:tcPr>
-          <w:p>
-            <w:pPr>
-              <w:rPr>
-                <w:rFonts w:ascii="TH SarabunPSK" w:hAnsi="TH SarabunPSK" w:cs="TH SarabunPSK"/>
-                <w:sz w:val="32"/>
-                <w:szCs w:val="32"/>
-              </w:rPr>
-            </w:pPr>
-          </w:p>
-        </w:tc>
-      </w:tr>
-      <w:tr>
-        <w:tc>
-          <w:tcPr>
-            <w:tcW w:w="987" w:type="dxa"/>
-          </w:tcPr>
-          <w:p>
-            <w:pPr>
-              <w:rPr>
-                <w:rFonts w:ascii="TH SarabunPSK" w:hAnsi="TH SarabunPSK" w:cs="TH SarabunPSK"/>
-                <w:sz w:val="32"/>
-                <w:szCs w:val="32"/>
-              </w:rPr>
-            </w:pPr>
-            <w:r>
-              <w:rPr>
-                <w:rFonts w:ascii="TH SarabunPSK" w:hAnsi="TH SarabunPSK" w:cs="TH SarabunPSK"/>
-                <w:sz w:val="32"/>
-                <w:szCs w:val="32"/>
-              </w:rPr>
-              <w:t>584000</w:t>
-            </w:r>
-          </w:p>
-        </w:tc>
-        <w:tc>
-          <w:tcPr>
-            <w:tcW w:w="987" w:type="dxa"/>
-          </w:tcPr>
-          <w:p>
-            <w:pPr>
-              <w:rPr>
-                <w:rFonts w:ascii="TH SarabunPSK" w:hAnsi="TH SarabunPSK" w:cs="TH SarabunPSK"/>
-                <w:sz w:val="32"/>
-                <w:szCs w:val="32"/>
-              </w:rPr>
-            </w:pPr>
-            <w:r>
-              <w:rPr>
-                <w:rFonts w:ascii="TH SarabunPSK" w:hAnsi="TH SarabunPSK" w:cs="TH SarabunPSK"/>
-                <w:sz w:val="32"/>
-                <w:szCs w:val="32"/>
-              </w:rPr>
-              <w:t>Network</w:t>
-            </w:r>
-          </w:p>
-        </w:tc>
-        <w:tc>
-          <w:tcPr>
-            <w:tcW w:w="1159" w:type="dxa"/>
-          </w:tcPr>
-          <w:p>
-            <w:pPr>
-              <w:rPr>
-                <w:rFonts w:ascii="TH SarabunPSK" w:hAnsi="TH SarabunPSK" w:cs="TH SarabunPSK"/>
-                <w:sz w:val="32"/>
-                <w:szCs w:val="32"/>
-              </w:rPr>
-            </w:pPr>
-            <w:r>
-              <w:rPr>
-                <w:rFonts w:ascii="TH SarabunPSK" w:hAnsi="TH SarabunPSK" w:cs="TH SarabunPSK"/>
-                <w:sz w:val="32"/>
-                <w:szCs w:val="32"/>
-              </w:rPr>
-              <w:t>9.33</w:t>
-            </w:r>
-          </w:p>
-        </w:tc>
-        <w:tc>
-          <w:tcPr>
-            <w:tcW w:w="957" w:type="dxa"/>
-          </w:tcPr>
-          <w:p>
-            <w:pPr>
-              <w:rPr>
-                <w:rFonts w:ascii="TH SarabunPSK" w:hAnsi="TH SarabunPSK" w:cs="TH SarabunPSK"/>
-                <w:sz w:val="32"/>
-                <w:szCs w:val="32"/>
-              </w:rPr>
-            </w:pPr>
-            <w:r>
-              <w:rPr>
-                <w:rFonts w:ascii="TH SarabunPSK" w:hAnsi="TH SarabunPSK" w:cs="TH SarabunPSK"/>
-                <w:sz w:val="32"/>
-                <w:szCs w:val="32"/>
-              </w:rPr>
-              <w:t>17</w:t>
-            </w:r>
-          </w:p>
-        </w:tc>
-        <w:tc>
-          <w:tcPr>
-            <w:tcW w:w="1022" w:type="dxa"/>
-          </w:tcPr>
-          <w:p>
-            <w:pPr>
-              <w:rPr>
-                <w:rFonts w:ascii="TH SarabunPSK" w:hAnsi="TH SarabunPSK" w:cs="TH SarabunPSK"/>
-                <w:sz w:val="32"/>
-                <w:szCs w:val="32"/>
-              </w:rPr>
-            </w:pPr>
-            <w:proofErr w:type="spellStart"/>
-            <w:r>
-              <w:rPr>
-                <w:rFonts w:ascii="TH SarabunPSK" w:hAnsi="TH SarabunPSK" w:cs="TH SarabunPSK"/>
-                <w:sz w:val="32"/>
-                <w:szCs w:val="32"/>
-              </w:rPr>
-              <w:t>Aunnop</w:t>
-            </w:r>
-            <w:proofErr w:type="spellEnd"/>
-          </w:p>
-        </w:tc>
-        <w:tc>
-          <w:tcPr>
-            <w:tcW w:w="1116" w:type="dxa"/>
-          </w:tcPr>
-          <w:p>
-            <w:pPr>
-              <w:rPr>
-                <w:rFonts w:ascii="TH SarabunPSK" w:hAnsi="TH SarabunPSK" w:cs="TH SarabunPSK"/>
-                <w:sz w:val="32"/>
-                <w:szCs w:val="32"/>
-              </w:rPr>
-            </w:pPr>
-            <w:r>
-              <w:rPr>
-                <w:rFonts w:ascii="TH SarabunPSK" w:hAnsi="TH SarabunPSK" w:cs="TH SarabunPSK"/>
-                <w:sz w:val="32"/>
-                <w:szCs w:val="32"/>
-              </w:rPr>
-              <w:t>2</w:t>
-            </w:r>
-          </w:p>
-        </w:tc>
-        <w:tc>
-          <w:tcPr>
-            <w:tcW w:w="1152" w:type="dxa"/>
-          </w:tcPr>
-          <w:p>
-            <w:pPr>
-              <w:rPr>
-                <w:rFonts w:ascii="TH SarabunPSK" w:hAnsi="TH SarabunPSK" w:cs="TH SarabunPSK"/>
-                <w:sz w:val="32"/>
-                <w:szCs w:val="32"/>
-              </w:rPr>
-            </w:pPr>
-            <w:r>
-              <w:rPr>
-                <w:rFonts w:ascii="TH SarabunPSK" w:hAnsi="TH SarabunPSK" w:cs="TH SarabunPSK"/>
-                <w:sz w:val="32"/>
-                <w:szCs w:val="32"/>
-              </w:rPr>
-              <w:t>3</w:t>
-            </w:r>
-          </w:p>
-        </w:tc>
-        <w:tc>
-          <w:tcPr>
-            <w:tcW w:w="985" w:type="dxa"/>
-          </w:tcPr>
-          <w:p>
-            <w:pPr>
-              <w:rPr>
-                <w:rFonts w:ascii="TH SarabunPSK" w:hAnsi="TH SarabunPSK" w:cs="TH SarabunPSK"/>
-                <w:sz w:val="32"/>
-                <w:szCs w:val="32"/>
-              </w:rPr>
-            </w:pPr>
-            <w:r>
-              <w:rPr>
-                <w:rFonts w:ascii="TH SarabunPSK" w:hAnsi="TH SarabunPSK" w:cs="TH SarabunPSK"/>
-                <w:sz w:val="32"/>
-                <w:szCs w:val="32"/>
-              </w:rPr>
-              <w:t>False</w:t>
-            </w:r>
-          </w:p>
-        </w:tc>
-        <w:tc>
-          <w:tcPr>
-            <w:tcW w:w="985" w:type="dxa"/>
-          </w:tcPr>
-          <w:p>
-            <w:pPr>
-              <w:rPr>
-                <w:rFonts w:ascii="TH SarabunPSK" w:hAnsi="TH SarabunPSK" w:cs="TH SarabunPSK"/>
-                <w:sz w:val="32"/>
-                <w:szCs w:val="32"/>
-              </w:rPr>
-            </w:pPr>
+            <w:bookmarkStart w:id="0" w:name="_GoBack"/>
+            <w:bookmarkEnd w:id="0"/>
           </w:p>
         </w:tc>
       </w:tr>
@@ -3085,7 +2125,7 @@
 </file>
 
 <file path=customXml/itemProps1.xml><?xml version="1.0" encoding="utf-8"?>
-<ds:datastoreItem xmlns:ds="http://schemas.openxmlformats.org/officeDocument/2006/customXml" ds:itemID="{22976830-261A-4388-83A0-9FA301D3FF25}">
+<ds:datastoreItem xmlns:ds="http://schemas.openxmlformats.org/officeDocument/2006/customXml" ds:itemID="{D79B0CF1-5FAA-4EAC-9655-2D3E8DC030B9}">
   <ds:schemaRefs>
     <ds:schemaRef ds:uri="http://schemas.openxmlformats.org/officeDocument/2006/bibliography"/>
   </ds:schemaRefs>

</xml_diff>

<commit_message>
Add login mock data for all test plans
</commit_message>
<xml_diff>
--- a/Document/Test paln/[Test plan-01] UC-01- Create a course.docx
+++ b/Document/Test paln/[Test plan-01] UC-01- Create a course.docx
@@ -67,26 +67,133 @@
     </w:p>
     <w:p>
       <w:pPr>
-        <w:rPr>
-          <w:rFonts w:ascii="TH SarabunPSK" w:hAnsi="TH SarabunPSK" w:cs="TH SarabunPSK"/>
-          <w:b/>
-          <w:bCs/>
-          <w:sz w:val="32"/>
-          <w:szCs w:val="32"/>
-        </w:rPr>
+        <w:pStyle w:val="Heading2"/>
       </w:pPr>
       <w:r>
-        <w:rPr>
-          <w:rFonts w:ascii="TH SarabunPSK" w:hAnsi="TH SarabunPSK" w:cs="TH SarabunPSK"/>
-          <w:b/>
-          <w:bCs/>
-          <w:sz w:val="32"/>
-          <w:szCs w:val="32"/>
-        </w:rPr>
         <w:tab/>
-        <w:t>: -</w:t>
+      </w:r>
+      <w:r>
+        <w:t>• Mock data provided of admin account</w:t>
+      </w:r>
+      <w:r>
+        <w:t xml:space="preserve"> for login</w:t>
+      </w:r>
+      <w:r>
+        <w:t>.</w:t>
       </w:r>
     </w:p>
+    <w:tbl>
+      <w:tblPr>
+        <w:tblStyle w:val="TableGrid"/>
+        <w:tblW w:w="0" w:type="auto"/>
+        <w:tblLook w:val="04A0" w:firstRow="1" w:lastRow="0" w:firstColumn="1" w:lastColumn="0" w:noHBand="0" w:noVBand="1"/>
+      </w:tblPr>
+      <w:tblGrid>
+        <w:gridCol w:w="4675"/>
+        <w:gridCol w:w="4675"/>
+      </w:tblGrid>
+      <w:tr>
+        <w:tc>
+          <w:tcPr>
+            <w:tcW w:w="4675" w:type="dxa"/>
+            <w:shd w:val="clear" w:color="auto" w:fill="D0CECE" w:themeFill="background2" w:themeFillShade="E6"/>
+          </w:tcPr>
+          <w:p>
+            <w:pPr>
+              <w:jc w:val="center"/>
+              <w:rPr>
+                <w:rFonts w:ascii="TH SarabunPSK" w:hAnsi="TH SarabunPSK" w:cs="TH SarabunPSK"/>
+                <w:sz w:val="32"/>
+                <w:szCs w:val="32"/>
+              </w:rPr>
+            </w:pPr>
+            <w:r>
+              <w:rPr>
+                <w:rFonts w:ascii="TH SarabunPSK" w:hAnsi="TH SarabunPSK" w:cs="TH SarabunPSK"/>
+                <w:sz w:val="32"/>
+                <w:szCs w:val="32"/>
+              </w:rPr>
+              <w:t>User-email</w:t>
+            </w:r>
+          </w:p>
+        </w:tc>
+        <w:tc>
+          <w:tcPr>
+            <w:tcW w:w="4675" w:type="dxa"/>
+            <w:shd w:val="clear" w:color="auto" w:fill="D0CECE" w:themeFill="background2" w:themeFillShade="E6"/>
+          </w:tcPr>
+          <w:p>
+            <w:pPr>
+              <w:jc w:val="center"/>
+              <w:rPr>
+                <w:rFonts w:ascii="TH SarabunPSK" w:hAnsi="TH SarabunPSK" w:cs="TH SarabunPSK"/>
+                <w:sz w:val="32"/>
+                <w:szCs w:val="32"/>
+              </w:rPr>
+            </w:pPr>
+            <w:r>
+              <w:rPr>
+                <w:rFonts w:ascii="TH SarabunPSK" w:hAnsi="TH SarabunPSK" w:cs="TH SarabunPSK"/>
+                <w:sz w:val="32"/>
+                <w:szCs w:val="32"/>
+              </w:rPr>
+              <w:t>Password</w:t>
+            </w:r>
+          </w:p>
+        </w:tc>
+      </w:tr>
+      <w:tr>
+        <w:tc>
+          <w:tcPr>
+            <w:tcW w:w="4675" w:type="dxa"/>
+          </w:tcPr>
+          <w:p>
+            <w:pPr>
+              <w:jc w:val="center"/>
+              <w:rPr>
+                <w:rFonts w:ascii="TH SarabunPSK" w:hAnsi="TH SarabunPSK" w:cs="TH SarabunPSK"/>
+                <w:sz w:val="32"/>
+                <w:szCs w:val="32"/>
+              </w:rPr>
+            </w:pPr>
+            <w:r>
+              <w:rPr>
+                <w:rFonts w:ascii="TH SarabunPSK" w:hAnsi="TH SarabunPSK" w:cs="TH SarabunPSK"/>
+                <w:sz w:val="32"/>
+                <w:szCs w:val="32"/>
+              </w:rPr>
+              <w:t>admin1@cmuAD.ac.th</w:t>
+            </w:r>
+          </w:p>
+        </w:tc>
+        <w:tc>
+          <w:tcPr>
+            <w:tcW w:w="4675" w:type="dxa"/>
+          </w:tcPr>
+          <w:p>
+            <w:pPr>
+              <w:jc w:val="center"/>
+              <w:rPr>
+                <w:rFonts w:ascii="TH SarabunPSK" w:hAnsi="TH SarabunPSK" w:cs="TH SarabunPSK"/>
+                <w:sz w:val="32"/>
+                <w:szCs w:val="32"/>
+              </w:rPr>
+            </w:pPr>
+            <w:bookmarkStart w:id="0" w:name="_GoBack"/>
+            <w:r>
+              <w:rPr>
+                <w:rFonts w:ascii="TH SarabunPSK" w:hAnsi="TH SarabunPSK" w:cs="TH SarabunPSK"/>
+                <w:sz w:val="32"/>
+                <w:szCs w:val="32"/>
+              </w:rPr>
+              <w:t>1</w:t>
+            </w:r>
+            <w:bookmarkEnd w:id="0"/>
+          </w:p>
+        </w:tc>
+      </w:tr>
+    </w:tbl>
+    <w:p/>
     <w:p>
       <w:pPr>
         <w:pStyle w:val="Heading1"/>
@@ -812,8 +919,6 @@
                 <w:szCs w:val="32"/>
               </w:rPr>
             </w:pPr>
-            <w:bookmarkStart w:id="0" w:name="_GoBack"/>
-            <w:bookmarkEnd w:id="0"/>
           </w:p>
         </w:tc>
       </w:tr>
@@ -2125,7 +2230,7 @@
 </file>
 
 <file path=customXml/itemProps1.xml><?xml version="1.0" encoding="utf-8"?>
-<ds:datastoreItem xmlns:ds="http://schemas.openxmlformats.org/officeDocument/2006/customXml" ds:itemID="{D79B0CF1-5FAA-4EAC-9655-2D3E8DC030B9}">
+<ds:datastoreItem xmlns:ds="http://schemas.openxmlformats.org/officeDocument/2006/customXml" ds:itemID="{D4148A30-B300-4B36-892D-80CF7400998D}">
   <ds:schemaRefs>
     <ds:schemaRef ds:uri="http://schemas.openxmlformats.org/officeDocument/2006/bibliography"/>
   </ds:schemaRefs>

</xml_diff>

<commit_message>
Update document gramma words.
</commit_message>
<xml_diff>
--- a/Document/Test paln/[Test plan-01] UC-01- Create a course.docx
+++ b/Document/Test paln/[Test plan-01] UC-01- Create a course.docx
@@ -179,7 +179,6 @@
                 <w:szCs w:val="32"/>
               </w:rPr>
             </w:pPr>
-            <w:bookmarkStart w:id="0" w:name="_GoBack"/>
             <w:r>
               <w:rPr>
                 <w:rFonts w:ascii="TH SarabunPSK" w:hAnsi="TH SarabunPSK" w:cs="TH SarabunPSK"/>
@@ -188,7 +187,6 @@
               </w:rPr>
               <w:t>1</w:t>
             </w:r>
-            <w:bookmarkEnd w:id="0"/>
           </w:p>
         </w:tc>
       </w:tr>
@@ -299,7 +297,7 @@
           <w:sz w:val="32"/>
           <w:szCs w:val="32"/>
         </w:rPr>
-        <w:t>Administrator select “add course” menu.</w:t>
+        <w:t>Click “Login” button.</w:t>
       </w:r>
     </w:p>
     <w:p>
@@ -321,7 +319,7 @@
           <w:sz w:val="32"/>
           <w:szCs w:val="32"/>
         </w:rPr>
-        <w:t>Administrator input course information.</w:t>
+        <w:t>Administrator select “add course” menu.</w:t>
       </w:r>
     </w:p>
     <w:p>
@@ -343,7 +341,7 @@
           <w:sz w:val="32"/>
           <w:szCs w:val="32"/>
         </w:rPr>
-        <w:t>Administrator select “Add Course” button.</w:t>
+        <w:t>Administrator input course information.</w:t>
       </w:r>
     </w:p>
     <w:p>
@@ -365,6 +363,28 @@
           <w:sz w:val="32"/>
           <w:szCs w:val="32"/>
         </w:rPr>
+        <w:t>Administrator select “Add Course” button.</w:t>
+      </w:r>
+    </w:p>
+    <w:p>
+      <w:pPr>
+        <w:pStyle w:val="ListParagraph"/>
+        <w:numPr>
+          <w:ilvl w:val="0"/>
+          <w:numId w:val="4"/>
+        </w:numPr>
+        <w:rPr>
+          <w:rFonts w:ascii="TH SarabunPSK" w:hAnsi="TH SarabunPSK" w:cs="TH SarabunPSK"/>
+          <w:sz w:val="32"/>
+          <w:szCs w:val="32"/>
+        </w:rPr>
+      </w:pPr>
+      <w:r>
+        <w:rPr>
+          <w:rFonts w:ascii="TH SarabunPSK" w:hAnsi="TH SarabunPSK" w:cs="TH SarabunPSK"/>
+          <w:sz w:val="32"/>
+          <w:szCs w:val="32"/>
+        </w:rPr>
         <w:t>Check the course which was added in the course list that show on the screen.</w:t>
       </w:r>
     </w:p>
@@ -374,6 +394,56 @@
       </w:pPr>
       <w:r>
         <w:tab/>
+      </w:r>
+    </w:p>
+    <w:p>
+      <w:pPr>
+        <w:pStyle w:val="Heading2"/>
+      </w:pPr>
+    </w:p>
+    <w:p>
+      <w:pPr>
+        <w:pStyle w:val="Heading2"/>
+      </w:pPr>
+    </w:p>
+    <w:p>
+      <w:pPr>
+        <w:pStyle w:val="Heading2"/>
+      </w:pPr>
+    </w:p>
+    <w:p>
+      <w:pPr>
+        <w:pStyle w:val="Heading2"/>
+      </w:pPr>
+    </w:p>
+    <w:p>
+      <w:pPr>
+        <w:pStyle w:val="Heading2"/>
+      </w:pPr>
+    </w:p>
+    <w:p>
+      <w:pPr>
+        <w:pStyle w:val="Heading2"/>
+      </w:pPr>
+    </w:p>
+    <w:p>
+      <w:pPr>
+        <w:pStyle w:val="Heading2"/>
+      </w:pPr>
+    </w:p>
+    <w:p>
+      <w:bookmarkStart w:id="0" w:name="_GoBack"/>
+      <w:bookmarkEnd w:id="0"/>
+    </w:p>
+    <w:p>
+      <w:pPr>
+        <w:pStyle w:val="Heading2"/>
+      </w:pPr>
+      <w:r>
+        <w:lastRenderedPageBreak/>
+        <w:tab/>
+      </w:r>
+      <w:r>
         <w:t>•</w:t>
       </w:r>
       <w:r>
@@ -2230,7 +2300,7 @@
 </file>
 
 <file path=customXml/itemProps1.xml><?xml version="1.0" encoding="utf-8"?>
-<ds:datastoreItem xmlns:ds="http://schemas.openxmlformats.org/officeDocument/2006/customXml" ds:itemID="{D4148A30-B300-4B36-892D-80CF7400998D}">
+<ds:datastoreItem xmlns:ds="http://schemas.openxmlformats.org/officeDocument/2006/customXml" ds:itemID="{1CF49DDB-C9DE-482E-B94E-C157366EC520}">
   <ds:schemaRefs>
     <ds:schemaRef ds:uri="http://schemas.openxmlformats.org/officeDocument/2006/bibliography"/>
   </ds:schemaRefs>

</xml_diff>

<commit_message>
Add UC-13 Katalon test
</commit_message>
<xml_diff>
--- a/Document/Test paln/[Test plan-01] UC-01- Create a course.docx
+++ b/Document/Test paln/[Test plan-01] UC-01- Create a course.docx
@@ -431,10 +431,7 @@
         <w:pStyle w:val="Heading2"/>
       </w:pPr>
     </w:p>
-    <w:p>
-      <w:bookmarkStart w:id="0" w:name="_GoBack"/>
-      <w:bookmarkEnd w:id="0"/>
-    </w:p>
+    <w:p/>
     <w:p>
       <w:pPr>
         <w:pStyle w:val="Heading2"/>
@@ -457,15 +454,15 @@
         <w:tblLook w:val="04A0" w:firstRow="1" w:lastRow="0" w:firstColumn="1" w:lastColumn="0" w:noHBand="0" w:noVBand="1"/>
       </w:tblPr>
       <w:tblGrid>
-        <w:gridCol w:w="918"/>
-        <w:gridCol w:w="1158"/>
-        <w:gridCol w:w="1159"/>
-        <w:gridCol w:w="799"/>
-        <w:gridCol w:w="1197"/>
-        <w:gridCol w:w="1116"/>
-        <w:gridCol w:w="1152"/>
-        <w:gridCol w:w="969"/>
-        <w:gridCol w:w="882"/>
+        <w:gridCol w:w="907"/>
+        <w:gridCol w:w="1149"/>
+        <w:gridCol w:w="1150"/>
+        <w:gridCol w:w="781"/>
+        <w:gridCol w:w="1188"/>
+        <w:gridCol w:w="1108"/>
+        <w:gridCol w:w="1143"/>
+        <w:gridCol w:w="962"/>
+        <w:gridCol w:w="962"/>
       </w:tblGrid>
       <w:tr>
         <w:tc>
@@ -989,6 +986,48 @@
                 <w:szCs w:val="32"/>
               </w:rPr>
             </w:pPr>
+            <w:r>
+              <w:rPr>
+                <w:rFonts w:ascii="TH SarabunPSK" w:hAnsi="TH SarabunPSK" w:cs="TH SarabunPSK"/>
+                <w:sz w:val="32"/>
+                <w:szCs w:val="32"/>
+              </w:rPr>
+              <w:t>the course list</w:t>
+            </w:r>
+            <w:r>
+              <w:rPr>
+                <w:rFonts w:ascii="TH SarabunPSK" w:hAnsi="TH SarabunPSK" w:cs="TH SarabunPSK"/>
+                <w:sz w:val="32"/>
+                <w:szCs w:val="32"/>
+              </w:rPr>
+              <w:t xml:space="preserve"> </w:t>
+            </w:r>
+            <w:r>
+              <w:rPr>
+                <w:rFonts w:ascii="TH SarabunPSK" w:hAnsi="TH SarabunPSK" w:cs="TH SarabunPSK"/>
+                <w:sz w:val="32"/>
+                <w:szCs w:val="32"/>
+              </w:rPr>
+              <w:t>show</w:t>
+            </w:r>
+            <w:r>
+              <w:rPr>
+                <w:rFonts w:ascii="TH SarabunPSK" w:hAnsi="TH SarabunPSK" w:cs="TH SarabunPSK"/>
+                <w:sz w:val="32"/>
+                <w:szCs w:val="32"/>
+              </w:rPr>
+              <w:t>ed</w:t>
+            </w:r>
+            <w:r>
+              <w:rPr>
+                <w:rFonts w:ascii="TH SarabunPSK" w:hAnsi="TH SarabunPSK" w:cs="TH SarabunPSK"/>
+                <w:sz w:val="32"/>
+                <w:szCs w:val="32"/>
+              </w:rPr>
+              <w:t xml:space="preserve"> on the screen.</w:t>
+            </w:r>
+            <w:bookmarkStart w:id="0" w:name="_GoBack"/>
+            <w:bookmarkEnd w:id="0"/>
           </w:p>
         </w:tc>
       </w:tr>
@@ -2300,7 +2339,7 @@
 </file>
 
 <file path=customXml/itemProps1.xml><?xml version="1.0" encoding="utf-8"?>
-<ds:datastoreItem xmlns:ds="http://schemas.openxmlformats.org/officeDocument/2006/customXml" ds:itemID="{1CF49DDB-C9DE-482E-B94E-C157366EC520}">
+<ds:datastoreItem xmlns:ds="http://schemas.openxmlformats.org/officeDocument/2006/customXml" ds:itemID="{C0D691D0-5716-49C3-8AB4-B62D1967CE56}">
   <ds:schemaRefs>
     <ds:schemaRef ds:uri="http://schemas.openxmlformats.org/officeDocument/2006/bibliography"/>
   </ds:schemaRefs>

</xml_diff>